<commit_message>
Bachelor's thesis update structure
</commit_message>
<xml_diff>
--- a/diplomski_rad_dusan_stevic_sw_10_2016.docx
+++ b/diplomski_rad_dusan_stevic_sw_10_2016.docx
@@ -69,10 +69,10 @@
                   <v:path o:extrusionok="f" gradientshapeok="t" o:connecttype="rect"/>
                   <o:lock v:ext="edit" aspectratio="t"/>
                 </v:shapetype>
-                <v:shape id="_x0000_i1025" type="#_x0000_t75" style="width:63.6pt;height:63.6pt" o:ole="" fillcolor="window">
+                <v:shape id="_x0000_i1025" type="#_x0000_t75" style="width:63.75pt;height:63.75pt" o:ole="" fillcolor="window">
                   <v:imagedata r:id="rId8" o:title=""/>
                 </v:shape>
-                <o:OLEObject Type="Embed" ProgID="CorelDraw.Graphic.7" ShapeID="_x0000_i1025" DrawAspect="Content" ObjectID="_1662444411" r:id="rId9"/>
+                <o:OLEObject Type="Embed" ProgID="CorelDraw.Graphic.7" ShapeID="_x0000_i1025" DrawAspect="Content" ObjectID="_1662482487" r:id="rId9"/>
               </w:object>
             </w:r>
           </w:p>
@@ -381,7 +381,6 @@
           <w:szCs w:val="40"/>
         </w:rPr>
       </w:pPr>
-      <w:proofErr w:type="spellStart"/>
       <w:r>
         <w:rPr>
           <w:rFonts w:ascii="Arial" w:hAnsi="Arial"/>
@@ -404,25 +403,7 @@
           <w:sz w:val="40"/>
           <w:szCs w:val="40"/>
         </w:rPr>
-        <w:t>an</w:t>
-      </w:r>
-      <w:proofErr w:type="spellEnd"/>
-      <w:r>
-        <w:rPr>
-          <w:rFonts w:ascii="Arial" w:hAnsi="Arial"/>
-          <w:sz w:val="40"/>
-          <w:szCs w:val="40"/>
-        </w:rPr>
-        <w:t xml:space="preserve"> </w:t>
-      </w:r>
-      <w:proofErr w:type="spellStart"/>
-      <w:r>
-        <w:rPr>
-          <w:rFonts w:ascii="Arial" w:hAnsi="Arial"/>
-          <w:sz w:val="40"/>
-          <w:szCs w:val="40"/>
-        </w:rPr>
-        <w:t>Stevi</w:t>
+        <w:t>an Stevi</w:t>
       </w:r>
       <w:r>
         <w:rPr>
@@ -432,7 +413,6 @@
         </w:rPr>
         <w:t>ć</w:t>
       </w:r>
-      <w:proofErr w:type="spellEnd"/>
     </w:p>
     <w:p>
       <w:pPr>
@@ -538,7 +518,6 @@
         </w:rPr>
         <w:t xml:space="preserve">- </w:t>
       </w:r>
-      <w:proofErr w:type="spellStart"/>
       <w:r>
         <w:rPr>
           <w:rFonts w:ascii="Arial" w:hAnsi="Arial"/>
@@ -547,7 +526,6 @@
         </w:rPr>
         <w:t>Osnovne</w:t>
       </w:r>
-      <w:proofErr w:type="spellEnd"/>
       <w:r>
         <w:rPr>
           <w:rFonts w:ascii="Arial" w:hAnsi="Arial"/>
@@ -557,7 +535,6 @@
         </w:rPr>
         <w:t xml:space="preserve"> </w:t>
       </w:r>
-      <w:proofErr w:type="spellStart"/>
       <w:r>
         <w:rPr>
           <w:rFonts w:ascii="Arial" w:hAnsi="Arial"/>
@@ -566,7 +543,6 @@
         </w:rPr>
         <w:t>akademske</w:t>
       </w:r>
-      <w:proofErr w:type="spellEnd"/>
       <w:r>
         <w:rPr>
           <w:rFonts w:ascii="Arial" w:hAnsi="Arial"/>
@@ -576,7 +552,6 @@
         </w:rPr>
         <w:t xml:space="preserve"> </w:t>
       </w:r>
-      <w:proofErr w:type="spellStart"/>
       <w:r>
         <w:rPr>
           <w:rFonts w:ascii="Arial" w:hAnsi="Arial"/>
@@ -585,7 +560,6 @@
         </w:rPr>
         <w:t>studije</w:t>
       </w:r>
-      <w:proofErr w:type="spellEnd"/>
       <w:r>
         <w:rPr>
           <w:rFonts w:ascii="Arial" w:hAnsi="Arial"/>
@@ -814,35 +788,31 @@
     </w:p>
     <w:sdt>
       <w:sdtPr>
+        <w:rPr>
+          <w:rFonts w:ascii="TimesRoman" w:eastAsia="Times New Roman" w:hAnsi="TimesRoman" w:cs="Times New Roman"/>
+          <w:b w:val="0"/>
+          <w:bCs w:val="0"/>
+          <w:color w:val="auto"/>
+          <w:kern w:val="20"/>
+          <w:szCs w:val="20"/>
+        </w:rPr>
         <w:id w:val="7783071"/>
         <w:docPartObj>
           <w:docPartGallery w:val="Table of Contents"/>
           <w:docPartUnique/>
         </w:docPartObj>
       </w:sdtPr>
-      <w:sdtEndPr>
-        <w:rPr>
-          <w:rFonts w:ascii="TimesRoman" w:eastAsia="Times New Roman" w:hAnsi="TimesRoman" w:cs="Times New Roman"/>
-          <w:b w:val="0"/>
-          <w:bCs w:val="0"/>
-          <w:color w:val="auto"/>
-          <w:kern w:val="20"/>
-          <w:szCs w:val="20"/>
-        </w:rPr>
-      </w:sdtEndPr>
       <w:sdtContent>
         <w:p>
           <w:pPr>
             <w:pStyle w:val="TOCHeading"/>
           </w:pPr>
-          <w:proofErr w:type="spellStart"/>
           <w:r>
             <w:rPr>
               <w:color w:val="auto"/>
             </w:rPr>
             <w:t>Sadržaj</w:t>
           </w:r>
-          <w:proofErr w:type="spellEnd"/>
         </w:p>
         <w:p>
           <w:pPr>
@@ -1980,7 +1950,6 @@
         </w:rPr>
       </w:pPr>
       <w:bookmarkStart w:id="0" w:name="_Toc51831601"/>
-      <w:proofErr w:type="spellStart"/>
       <w:r>
         <w:rPr>
           <w:color w:val="auto"/>
@@ -1989,17 +1958,15 @@
         <w:t>Uvod</w:t>
       </w:r>
       <w:bookmarkEnd w:id="0"/>
-      <w:proofErr w:type="spellEnd"/>
-    </w:p>
-    <w:p>
-      <w:pPr>
-        <w:rPr>
-          <w:rFonts w:ascii="Times New Roman" w:hAnsi="Times New Roman"/>
-          <w:sz w:val="22"/>
-          <w:szCs w:val="22"/>
-        </w:rPr>
-      </w:pPr>
-      <w:proofErr w:type="spellStart"/>
+    </w:p>
+    <w:p>
+      <w:pPr>
+        <w:rPr>
+          <w:rFonts w:ascii="Times New Roman" w:hAnsi="Times New Roman"/>
+          <w:sz w:val="22"/>
+          <w:szCs w:val="22"/>
+        </w:rPr>
+      </w:pPr>
       <w:r>
         <w:rPr>
           <w:rFonts w:ascii="Times New Roman" w:hAnsi="Times New Roman"/>
@@ -2008,7 +1975,6 @@
         </w:rPr>
         <w:t>Dafdsafds</w:t>
       </w:r>
-      <w:proofErr w:type="spellEnd"/>
     </w:p>
     <w:p>
       <w:pPr>
@@ -2022,67 +1988,22 @@
         </w:rPr>
       </w:pPr>
       <w:bookmarkStart w:id="1" w:name="_Toc51831602"/>
-      <w:proofErr w:type="spellStart"/>
       <w:r>
         <w:rPr>
           <w:color w:val="auto"/>
         </w:rPr>
-        <w:t>Teorijski</w:t>
-      </w:r>
-      <w:proofErr w:type="spellEnd"/>
-      <w:r>
-        <w:rPr>
-          <w:color w:val="auto"/>
-        </w:rPr>
-        <w:t xml:space="preserve"> </w:t>
-      </w:r>
-      <w:proofErr w:type="spellStart"/>
-      <w:r>
-        <w:rPr>
-          <w:color w:val="auto"/>
-        </w:rPr>
-        <w:t>koncepti</w:t>
-      </w:r>
-      <w:proofErr w:type="spellEnd"/>
-      <w:r>
-        <w:rPr>
-          <w:color w:val="auto"/>
-        </w:rPr>
-        <w:t xml:space="preserve"> Monte </w:t>
-      </w:r>
-      <w:proofErr w:type="spellStart"/>
-      <w:r>
-        <w:rPr>
-          <w:color w:val="auto"/>
-        </w:rPr>
-        <w:t>Karlo</w:t>
-      </w:r>
-      <w:proofErr w:type="spellEnd"/>
-      <w:r>
-        <w:rPr>
-          <w:color w:val="auto"/>
-        </w:rPr>
-        <w:t xml:space="preserve"> </w:t>
-      </w:r>
-      <w:proofErr w:type="spellStart"/>
-      <w:r>
-        <w:rPr>
-          <w:color w:val="auto"/>
-        </w:rPr>
-        <w:t>simulacije</w:t>
+        <w:t>Teorijski koncepti Monte Karlo simulacije</w:t>
       </w:r>
       <w:bookmarkEnd w:id="1"/>
-      <w:proofErr w:type="spellEnd"/>
-    </w:p>
-    <w:p>
-      <w:pPr>
-        <w:rPr>
-          <w:rFonts w:ascii="Times New Roman" w:hAnsi="Times New Roman"/>
-          <w:sz w:val="22"/>
-          <w:szCs w:val="22"/>
-        </w:rPr>
-      </w:pPr>
-      <w:proofErr w:type="spellStart"/>
+    </w:p>
+    <w:p>
+      <w:pPr>
+        <w:rPr>
+          <w:rFonts w:ascii="Times New Roman" w:hAnsi="Times New Roman"/>
+          <w:sz w:val="22"/>
+          <w:szCs w:val="22"/>
+        </w:rPr>
+      </w:pPr>
       <w:r>
         <w:rPr>
           <w:rFonts w:ascii="Times New Roman" w:hAnsi="Times New Roman"/>
@@ -2099,7 +2020,6 @@
         </w:rPr>
         <w:t>dfasdfasdfasdf</w:t>
       </w:r>
-      <w:proofErr w:type="spellEnd"/>
     </w:p>
     <w:p>
       <w:pPr>
@@ -2113,122 +2033,16 @@
         </w:rPr>
       </w:pPr>
       <w:bookmarkStart w:id="2" w:name="_Toc51831603"/>
-      <w:proofErr w:type="spellStart"/>
       <w:r>
         <w:rPr>
           <w:color w:val="auto"/>
         </w:rPr>
-        <w:t>Primena</w:t>
-      </w:r>
-      <w:proofErr w:type="spellEnd"/>
+        <w:t xml:space="preserve">Primena Monte Karlo simulacije pri izračunavanju aproksimirane vrednosti broja </w:t>
+      </w:r>
       <w:r>
         <w:rPr>
           <w:color w:val="auto"/>
         </w:rPr>
-        <w:t xml:space="preserve"> Monte </w:t>
-      </w:r>
-      <w:proofErr w:type="spellStart"/>
-      <w:r>
-        <w:rPr>
-          <w:color w:val="auto"/>
-        </w:rPr>
-        <w:t>Karlo</w:t>
-      </w:r>
-      <w:proofErr w:type="spellEnd"/>
-      <w:r>
-        <w:rPr>
-          <w:color w:val="auto"/>
-        </w:rPr>
-        <w:t xml:space="preserve"> </w:t>
-      </w:r>
-      <w:proofErr w:type="spellStart"/>
-      <w:r>
-        <w:rPr>
-          <w:color w:val="auto"/>
-        </w:rPr>
-        <w:t>simulacije</w:t>
-      </w:r>
-      <w:proofErr w:type="spellEnd"/>
-      <w:r>
-        <w:rPr>
-          <w:color w:val="auto"/>
-        </w:rPr>
-        <w:t xml:space="preserve"> </w:t>
-      </w:r>
-      <w:proofErr w:type="spellStart"/>
-      <w:r>
-        <w:rPr>
-          <w:color w:val="auto"/>
-        </w:rPr>
-        <w:t>pri</w:t>
-      </w:r>
-      <w:proofErr w:type="spellEnd"/>
-      <w:r>
-        <w:rPr>
-          <w:color w:val="auto"/>
-        </w:rPr>
-        <w:t xml:space="preserve"> </w:t>
-      </w:r>
-      <w:proofErr w:type="spellStart"/>
-      <w:r>
-        <w:rPr>
-          <w:color w:val="auto"/>
-        </w:rPr>
-        <w:t>izračunavanju</w:t>
-      </w:r>
-      <w:proofErr w:type="spellEnd"/>
-      <w:r>
-        <w:rPr>
-          <w:color w:val="auto"/>
-        </w:rPr>
-        <w:t xml:space="preserve"> </w:t>
-      </w:r>
-      <w:proofErr w:type="spellStart"/>
-      <w:r>
-        <w:rPr>
-          <w:color w:val="auto"/>
-        </w:rPr>
-        <w:t>aproksimirane</w:t>
-      </w:r>
-      <w:proofErr w:type="spellEnd"/>
-      <w:r>
-        <w:rPr>
-          <w:color w:val="auto"/>
-        </w:rPr>
-        <w:t xml:space="preserve"> </w:t>
-      </w:r>
-      <w:proofErr w:type="spellStart"/>
-      <w:r>
-        <w:rPr>
-          <w:color w:val="auto"/>
-        </w:rPr>
-        <w:t>vrednosti</w:t>
-      </w:r>
-      <w:proofErr w:type="spellEnd"/>
-      <w:r>
-        <w:rPr>
-          <w:color w:val="auto"/>
-        </w:rPr>
-        <w:t xml:space="preserve"> </w:t>
-      </w:r>
-      <w:proofErr w:type="spellStart"/>
-      <w:r>
-        <w:rPr>
-          <w:color w:val="auto"/>
-        </w:rPr>
-        <w:t>broja</w:t>
-      </w:r>
-      <w:proofErr w:type="spellEnd"/>
-      <w:r>
-        <w:rPr>
-          <w:color w:val="auto"/>
-        </w:rPr>
-        <w:t xml:space="preserve"> </w:t>
-      </w:r>
-      <w:r>
-        <w:rPr>
-          <w:color w:val="auto"/>
-        </w:rPr>
         <w:t>Pi</w:t>
       </w:r>
       <w:bookmarkEnd w:id="2"/>
@@ -2241,7 +2055,6 @@
           <w:szCs w:val="22"/>
         </w:rPr>
       </w:pPr>
-      <w:proofErr w:type="spellStart"/>
       <w:r>
         <w:rPr>
           <w:rFonts w:ascii="Times New Roman" w:hAnsi="Times New Roman"/>
@@ -2250,7 +2063,6 @@
         </w:rPr>
         <w:t>Dafsdaf</w:t>
       </w:r>
-      <w:proofErr w:type="spellEnd"/>
     </w:p>
     <w:p>
       <w:pPr>
@@ -2264,137 +2076,40 @@
         </w:rPr>
       </w:pPr>
       <w:bookmarkStart w:id="3" w:name="_Toc51831604"/>
-      <w:proofErr w:type="spellStart"/>
       <w:r>
         <w:rPr>
           <w:color w:val="auto"/>
         </w:rPr>
-        <w:t>Primena</w:t>
-      </w:r>
-      <w:proofErr w:type="spellEnd"/>
+        <w:t xml:space="preserve">Primena Monte Karlo simulacije pri izračunavanju </w:t>
+      </w:r>
       <w:r>
         <w:rPr>
           <w:color w:val="auto"/>
         </w:rPr>
-        <w:t xml:space="preserve"> Monte </w:t>
-      </w:r>
-      <w:proofErr w:type="spellStart"/>
+        <w:t>aproksimirane vrednosti</w:t>
+      </w:r>
       <w:r>
         <w:rPr>
           <w:color w:val="auto"/>
         </w:rPr>
-        <w:t>Karlo</w:t>
-      </w:r>
-      <w:proofErr w:type="spellEnd"/>
+        <w:t xml:space="preserve"> </w:t>
+      </w:r>
       <w:r>
         <w:rPr>
           <w:color w:val="auto"/>
         </w:rPr>
-        <w:t xml:space="preserve"> </w:t>
-      </w:r>
-      <w:proofErr w:type="spellStart"/>
-      <w:r>
-        <w:rPr>
-          <w:color w:val="auto"/>
-        </w:rPr>
-        <w:t>simulacije</w:t>
-      </w:r>
-      <w:proofErr w:type="spellEnd"/>
-      <w:r>
-        <w:rPr>
-          <w:color w:val="auto"/>
-        </w:rPr>
-        <w:t xml:space="preserve"> </w:t>
-      </w:r>
-      <w:proofErr w:type="spellStart"/>
-      <w:r>
-        <w:rPr>
-          <w:color w:val="auto"/>
-        </w:rPr>
-        <w:t>pri</w:t>
-      </w:r>
-      <w:proofErr w:type="spellEnd"/>
-      <w:r>
-        <w:rPr>
-          <w:color w:val="auto"/>
-        </w:rPr>
-        <w:t xml:space="preserve"> </w:t>
-      </w:r>
-      <w:proofErr w:type="spellStart"/>
-      <w:r>
-        <w:rPr>
-          <w:color w:val="auto"/>
-        </w:rPr>
-        <w:t>izračunavanju</w:t>
-      </w:r>
-      <w:proofErr w:type="spellEnd"/>
-      <w:r>
-        <w:rPr>
-          <w:color w:val="auto"/>
-        </w:rPr>
-        <w:t xml:space="preserve"> </w:t>
-      </w:r>
-      <w:proofErr w:type="spellStart"/>
-      <w:r>
-        <w:rPr>
-          <w:color w:val="auto"/>
-        </w:rPr>
-        <w:t>aproksimirane</w:t>
-      </w:r>
-      <w:proofErr w:type="spellEnd"/>
-      <w:r>
-        <w:rPr>
-          <w:color w:val="auto"/>
-        </w:rPr>
-        <w:t xml:space="preserve"> </w:t>
-      </w:r>
-      <w:proofErr w:type="spellStart"/>
-      <w:r>
-        <w:rPr>
-          <w:color w:val="auto"/>
-        </w:rPr>
-        <w:t>vrednosti</w:t>
-      </w:r>
-      <w:proofErr w:type="spellEnd"/>
-      <w:r>
-        <w:rPr>
-          <w:color w:val="auto"/>
-        </w:rPr>
-        <w:t xml:space="preserve"> </w:t>
-      </w:r>
-      <w:proofErr w:type="spellStart"/>
-      <w:r>
-        <w:rPr>
-          <w:color w:val="auto"/>
-        </w:rPr>
-        <w:t>finansijske</w:t>
-      </w:r>
-      <w:proofErr w:type="spellEnd"/>
-      <w:r>
-        <w:rPr>
-          <w:color w:val="auto"/>
-        </w:rPr>
-        <w:t xml:space="preserve"> </w:t>
-      </w:r>
-      <w:proofErr w:type="spellStart"/>
-      <w:r>
-        <w:rPr>
-          <w:color w:val="auto"/>
-        </w:rPr>
-        <w:t>aktive</w:t>
+        <w:t>finansijske aktive</w:t>
       </w:r>
       <w:bookmarkEnd w:id="3"/>
-      <w:proofErr w:type="spellEnd"/>
-    </w:p>
-    <w:p>
-      <w:pPr>
-        <w:rPr>
-          <w:rFonts w:ascii="Times New Roman" w:hAnsi="Times New Roman"/>
-          <w:sz w:val="22"/>
-          <w:szCs w:val="22"/>
-        </w:rPr>
-      </w:pPr>
-      <w:proofErr w:type="spellStart"/>
+    </w:p>
+    <w:p>
+      <w:pPr>
+        <w:rPr>
+          <w:rFonts w:ascii="Times New Roman" w:hAnsi="Times New Roman"/>
+          <w:sz w:val="22"/>
+          <w:szCs w:val="22"/>
+        </w:rPr>
+      </w:pPr>
       <w:r>
         <w:rPr>
           <w:rFonts w:ascii="Times New Roman" w:hAnsi="Times New Roman"/>
@@ -2403,7 +2118,6 @@
         </w:rPr>
         <w:t>Dafsaddfa</w:t>
       </w:r>
-      <w:proofErr w:type="spellEnd"/>
     </w:p>
     <w:p>
       <w:pPr>
@@ -2417,143 +2131,28 @@
         </w:rPr>
       </w:pPr>
       <w:bookmarkStart w:id="4" w:name="_Toc51831605"/>
-      <w:proofErr w:type="spellStart"/>
       <w:r>
         <w:rPr>
           <w:color w:val="auto"/>
         </w:rPr>
-        <w:t>Primena</w:t>
-      </w:r>
-      <w:proofErr w:type="spellEnd"/>
+        <w:t>Primena Monte Karlo simulacije pri izračunavanju aproksimirane vrednosti određenog integral</w:t>
+      </w:r>
       <w:r>
         <w:rPr>
           <w:color w:val="auto"/>
         </w:rPr>
-        <w:t xml:space="preserve"> Monte </w:t>
-      </w:r>
-      <w:proofErr w:type="spellStart"/>
-      <w:r>
-        <w:rPr>
-          <w:color w:val="auto"/>
-        </w:rPr>
-        <w:t>Karlo</w:t>
-      </w:r>
-      <w:proofErr w:type="spellEnd"/>
-      <w:r>
-        <w:rPr>
-          <w:color w:val="auto"/>
-        </w:rPr>
-        <w:t xml:space="preserve"> </w:t>
-      </w:r>
-      <w:proofErr w:type="spellStart"/>
-      <w:r>
-        <w:rPr>
-          <w:color w:val="auto"/>
-        </w:rPr>
-        <w:t>simulacije</w:t>
-      </w:r>
-      <w:proofErr w:type="spellEnd"/>
-      <w:r>
-        <w:rPr>
-          <w:color w:val="auto"/>
-        </w:rPr>
-        <w:t xml:space="preserve"> </w:t>
-      </w:r>
-      <w:proofErr w:type="spellStart"/>
-      <w:r>
-        <w:rPr>
-          <w:color w:val="auto"/>
-        </w:rPr>
-        <w:t>pri</w:t>
-      </w:r>
-      <w:proofErr w:type="spellEnd"/>
-      <w:r>
-        <w:rPr>
-          <w:color w:val="auto"/>
-        </w:rPr>
-        <w:t xml:space="preserve"> </w:t>
-      </w:r>
-      <w:proofErr w:type="spellStart"/>
-      <w:r>
-        <w:rPr>
-          <w:color w:val="auto"/>
-        </w:rPr>
-        <w:t>izračunavanju</w:t>
-      </w:r>
-      <w:proofErr w:type="spellEnd"/>
-      <w:r>
-        <w:rPr>
-          <w:color w:val="auto"/>
-        </w:rPr>
-        <w:t xml:space="preserve"> </w:t>
-      </w:r>
-      <w:proofErr w:type="spellStart"/>
-      <w:r>
-        <w:rPr>
-          <w:color w:val="auto"/>
-        </w:rPr>
-        <w:t>aproksimirane</w:t>
-      </w:r>
-      <w:proofErr w:type="spellEnd"/>
-      <w:r>
-        <w:rPr>
-          <w:color w:val="auto"/>
-        </w:rPr>
-        <w:t xml:space="preserve"> </w:t>
-      </w:r>
-      <w:proofErr w:type="spellStart"/>
-      <w:r>
-        <w:rPr>
-          <w:color w:val="auto"/>
-        </w:rPr>
-        <w:t>vrednosti</w:t>
-      </w:r>
-      <w:proofErr w:type="spellEnd"/>
-      <w:r>
-        <w:rPr>
-          <w:color w:val="auto"/>
-        </w:rPr>
-        <w:t xml:space="preserve"> </w:t>
-      </w:r>
-      <w:proofErr w:type="spellStart"/>
-      <w:r>
-        <w:rPr>
-          <w:color w:val="auto"/>
-        </w:rPr>
-        <w:t>određenog</w:t>
-      </w:r>
-      <w:proofErr w:type="spellEnd"/>
-      <w:r>
-        <w:rPr>
-          <w:color w:val="auto"/>
-        </w:rPr>
-        <w:t xml:space="preserve"> </w:t>
-      </w:r>
-      <w:proofErr w:type="spellStart"/>
-      <w:r>
-        <w:rPr>
-          <w:color w:val="auto"/>
-        </w:rPr>
-        <w:t>integral</w:t>
-      </w:r>
-      <w:r>
-        <w:rPr>
-          <w:color w:val="auto"/>
-        </w:rPr>
         <w:t>a</w:t>
       </w:r>
       <w:bookmarkEnd w:id="4"/>
-      <w:proofErr w:type="spellEnd"/>
-    </w:p>
-    <w:p>
-      <w:pPr>
-        <w:rPr>
-          <w:rFonts w:ascii="Times New Roman" w:hAnsi="Times New Roman"/>
-          <w:sz w:val="22"/>
-          <w:szCs w:val="22"/>
-        </w:rPr>
-      </w:pPr>
-      <w:proofErr w:type="spellStart"/>
+    </w:p>
+    <w:p>
+      <w:pPr>
+        <w:rPr>
+          <w:rFonts w:ascii="Times New Roman" w:hAnsi="Times New Roman"/>
+          <w:sz w:val="22"/>
+          <w:szCs w:val="22"/>
+        </w:rPr>
+      </w:pPr>
       <w:r>
         <w:rPr>
           <w:rFonts w:ascii="Times New Roman" w:hAnsi="Times New Roman"/>
@@ -2570,7 +2169,6 @@
         </w:rPr>
         <w:t>fsdad</w:t>
       </w:r>
-      <w:proofErr w:type="spellEnd"/>
     </w:p>
     <w:p>
       <w:pPr>
@@ -2584,7 +2182,6 @@
         </w:rPr>
       </w:pPr>
       <w:bookmarkStart w:id="5" w:name="_Toc51831606"/>
-      <w:proofErr w:type="spellStart"/>
       <w:r>
         <w:rPr>
           <w:color w:val="auto"/>
@@ -2602,62 +2199,18 @@
         <w:rPr>
           <w:color w:val="auto"/>
         </w:rPr>
-        <w:t>ene</w:t>
-      </w:r>
-      <w:proofErr w:type="spellEnd"/>
-      <w:r>
-        <w:rPr>
-          <w:color w:val="auto"/>
-        </w:rPr>
-        <w:t xml:space="preserve"> </w:t>
-      </w:r>
-      <w:proofErr w:type="spellStart"/>
-      <w:r>
-        <w:rPr>
-          <w:color w:val="auto"/>
-        </w:rPr>
-        <w:t>tehnike</w:t>
-      </w:r>
-      <w:proofErr w:type="spellEnd"/>
-      <w:r>
-        <w:rPr>
-          <w:color w:val="auto"/>
-        </w:rPr>
-        <w:t xml:space="preserve"> </w:t>
-      </w:r>
-      <w:proofErr w:type="spellStart"/>
-      <w:r>
-        <w:rPr>
-          <w:color w:val="auto"/>
-        </w:rPr>
-        <w:t>i</w:t>
-      </w:r>
-      <w:proofErr w:type="spellEnd"/>
-      <w:r>
-        <w:rPr>
-          <w:color w:val="auto"/>
-        </w:rPr>
-        <w:t xml:space="preserve"> </w:t>
-      </w:r>
-      <w:proofErr w:type="spellStart"/>
-      <w:r>
-        <w:rPr>
-          <w:color w:val="auto"/>
-        </w:rPr>
-        <w:t>tehnologije</w:t>
+        <w:t>ene tehnike i tehnologije</w:t>
       </w:r>
       <w:bookmarkEnd w:id="5"/>
-      <w:proofErr w:type="spellEnd"/>
-    </w:p>
-    <w:p>
-      <w:pPr>
-        <w:rPr>
-          <w:rFonts w:ascii="Times New Roman" w:hAnsi="Times New Roman"/>
-          <w:sz w:val="22"/>
-          <w:szCs w:val="22"/>
-        </w:rPr>
-      </w:pPr>
-      <w:proofErr w:type="spellStart"/>
+    </w:p>
+    <w:p>
+      <w:pPr>
+        <w:rPr>
+          <w:rFonts w:ascii="Times New Roman" w:hAnsi="Times New Roman"/>
+          <w:sz w:val="22"/>
+          <w:szCs w:val="22"/>
+        </w:rPr>
+      </w:pPr>
       <w:r>
         <w:rPr>
           <w:rFonts w:ascii="Times New Roman" w:hAnsi="Times New Roman"/>
@@ -2674,7 +2227,6 @@
         </w:rPr>
         <w:t>dafdsfasd</w:t>
       </w:r>
-      <w:proofErr w:type="spellEnd"/>
     </w:p>
     <w:p>
       <w:pPr>
@@ -2704,7 +2256,6 @@
           <w:szCs w:val="22"/>
         </w:rPr>
       </w:pPr>
-      <w:proofErr w:type="spellStart"/>
       <w:r>
         <w:rPr>
           <w:rFonts w:ascii="Times New Roman" w:hAnsi="Times New Roman"/>
@@ -2713,7 +2264,6 @@
         </w:rPr>
         <w:t>Safasdfasd</w:t>
       </w:r>
-      <w:proofErr w:type="spellEnd"/>
     </w:p>
     <w:p>
       <w:pPr>
@@ -2727,7 +2277,6 @@
         </w:rPr>
       </w:pPr>
       <w:bookmarkStart w:id="7" w:name="_Toc51831608"/>
-      <w:proofErr w:type="spellStart"/>
       <w:r>
         <w:rPr>
           <w:color w:val="auto"/>
@@ -2735,17 +2284,15 @@
         <w:t>Golang</w:t>
       </w:r>
       <w:bookmarkEnd w:id="7"/>
-      <w:proofErr w:type="spellEnd"/>
-    </w:p>
-    <w:p>
-      <w:pPr>
-        <w:rPr>
-          <w:rFonts w:ascii="Times New Roman" w:hAnsi="Times New Roman"/>
-          <w:sz w:val="22"/>
-          <w:szCs w:val="22"/>
-        </w:rPr>
-      </w:pPr>
-      <w:proofErr w:type="spellStart"/>
+    </w:p>
+    <w:p>
+      <w:pPr>
+        <w:rPr>
+          <w:rFonts w:ascii="Times New Roman" w:hAnsi="Times New Roman"/>
+          <w:sz w:val="22"/>
+          <w:szCs w:val="22"/>
+        </w:rPr>
+      </w:pPr>
       <w:r>
         <w:rPr>
           <w:rFonts w:ascii="Times New Roman" w:hAnsi="Times New Roman"/>
@@ -2754,7 +2301,6 @@
         </w:rPr>
         <w:t>Dasfasdafsd</w:t>
       </w:r>
-      <w:proofErr w:type="spellEnd"/>
     </w:p>
     <w:p>
       <w:pPr>
@@ -2768,7 +2314,6 @@
         </w:rPr>
       </w:pPr>
       <w:bookmarkStart w:id="8" w:name="_Toc51831609"/>
-      <w:proofErr w:type="spellStart"/>
       <w:r>
         <w:rPr>
           <w:color w:val="auto"/>
@@ -2776,17 +2321,15 @@
         <w:t>Pharo</w:t>
       </w:r>
       <w:bookmarkEnd w:id="8"/>
-      <w:proofErr w:type="spellEnd"/>
-    </w:p>
-    <w:p>
-      <w:pPr>
-        <w:rPr>
-          <w:rFonts w:ascii="Times New Roman" w:hAnsi="Times New Roman"/>
-          <w:sz w:val="22"/>
-          <w:szCs w:val="22"/>
-        </w:rPr>
-      </w:pPr>
-      <w:proofErr w:type="spellStart"/>
+    </w:p>
+    <w:p>
+      <w:pPr>
+        <w:rPr>
+          <w:rFonts w:ascii="Times New Roman" w:hAnsi="Times New Roman"/>
+          <w:sz w:val="22"/>
+          <w:szCs w:val="22"/>
+        </w:rPr>
+      </w:pPr>
       <w:r>
         <w:rPr>
           <w:rFonts w:ascii="Times New Roman" w:hAnsi="Times New Roman"/>
@@ -2795,7 +2338,6 @@
         </w:rPr>
         <w:t>Dasdfasdf</w:t>
       </w:r>
-      <w:proofErr w:type="spellEnd"/>
     </w:p>
     <w:p>
       <w:pPr>
@@ -2809,7 +2351,6 @@
         </w:rPr>
       </w:pPr>
       <w:bookmarkStart w:id="9" w:name="_Toc51831610"/>
-      <w:proofErr w:type="spellStart"/>
       <w:r>
         <w:rPr>
           <w:color w:val="auto"/>
@@ -2817,17 +2358,15 @@
         <w:t>Roassal</w:t>
       </w:r>
       <w:bookmarkEnd w:id="9"/>
-      <w:proofErr w:type="spellEnd"/>
-    </w:p>
-    <w:p>
-      <w:pPr>
-        <w:rPr>
-          <w:rFonts w:ascii="Times New Roman" w:hAnsi="Times New Roman"/>
-          <w:sz w:val="22"/>
-          <w:szCs w:val="22"/>
-        </w:rPr>
-      </w:pPr>
-      <w:proofErr w:type="spellStart"/>
+    </w:p>
+    <w:p>
+      <w:pPr>
+        <w:rPr>
+          <w:rFonts w:ascii="Times New Roman" w:hAnsi="Times New Roman"/>
+          <w:sz w:val="22"/>
+          <w:szCs w:val="22"/>
+        </w:rPr>
+      </w:pPr>
       <w:r>
         <w:rPr>
           <w:rFonts w:ascii="Times New Roman" w:hAnsi="Times New Roman"/>
@@ -2836,7 +2375,6 @@
         </w:rPr>
         <w:t>Dafsafdasfas</w:t>
       </w:r>
-      <w:proofErr w:type="spellEnd"/>
     </w:p>
     <w:p>
       <w:pPr>
@@ -2866,7 +2404,6 @@
           <w:szCs w:val="22"/>
         </w:rPr>
       </w:pPr>
-      <w:proofErr w:type="spellStart"/>
       <w:r>
         <w:rPr>
           <w:rFonts w:ascii="Times New Roman" w:hAnsi="Times New Roman"/>
@@ -2883,7 +2420,6 @@
         </w:rPr>
         <w:t>sdfasdfasdf</w:t>
       </w:r>
-      <w:proofErr w:type="spellEnd"/>
     </w:p>
     <w:p>
       <w:pPr>
@@ -2897,67 +2433,22 @@
         </w:rPr>
       </w:pPr>
       <w:bookmarkStart w:id="11" w:name="_Toc51831612"/>
-      <w:proofErr w:type="spellStart"/>
       <w:r>
         <w:rPr>
           <w:color w:val="auto"/>
         </w:rPr>
-        <w:t>Specifikacija</w:t>
-      </w:r>
-      <w:proofErr w:type="spellEnd"/>
-      <w:r>
-        <w:rPr>
-          <w:color w:val="auto"/>
-        </w:rPr>
-        <w:t xml:space="preserve"> </w:t>
-      </w:r>
-      <w:proofErr w:type="spellStart"/>
-      <w:r>
-        <w:rPr>
-          <w:color w:val="auto"/>
-        </w:rPr>
-        <w:t>i</w:t>
-      </w:r>
-      <w:proofErr w:type="spellEnd"/>
-      <w:r>
-        <w:rPr>
-          <w:color w:val="auto"/>
-        </w:rPr>
-        <w:t xml:space="preserve"> </w:t>
-      </w:r>
-      <w:proofErr w:type="spellStart"/>
-      <w:r>
-        <w:rPr>
-          <w:color w:val="auto"/>
-        </w:rPr>
-        <w:t>arhitektura</w:t>
-      </w:r>
-      <w:proofErr w:type="spellEnd"/>
-      <w:r>
-        <w:rPr>
-          <w:color w:val="auto"/>
-        </w:rPr>
-        <w:t xml:space="preserve"> </w:t>
-      </w:r>
-      <w:proofErr w:type="spellStart"/>
-      <w:r>
-        <w:rPr>
-          <w:color w:val="auto"/>
-        </w:rPr>
-        <w:t>sistema</w:t>
+        <w:t>Specifikacija i arhitektura sistema</w:t>
       </w:r>
       <w:bookmarkEnd w:id="11"/>
-      <w:proofErr w:type="spellEnd"/>
-    </w:p>
-    <w:p>
-      <w:pPr>
-        <w:rPr>
-          <w:rFonts w:ascii="Times New Roman" w:hAnsi="Times New Roman"/>
-          <w:sz w:val="22"/>
-          <w:szCs w:val="22"/>
-        </w:rPr>
-      </w:pPr>
-      <w:proofErr w:type="spellStart"/>
+    </w:p>
+    <w:p>
+      <w:pPr>
+        <w:rPr>
+          <w:rFonts w:ascii="Times New Roman" w:hAnsi="Times New Roman"/>
+          <w:sz w:val="22"/>
+          <w:szCs w:val="22"/>
+        </w:rPr>
+      </w:pPr>
       <w:r>
         <w:rPr>
           <w:rFonts w:ascii="Times New Roman" w:hAnsi="Times New Roman"/>
@@ -2974,7 +2465,14 @@
         </w:rPr>
         <w:t>asfdsafsad</w:t>
       </w:r>
-      <w:proofErr w:type="spellEnd"/>
+      <w:r>
+        <w:rPr>
+          <w:rFonts w:ascii="Times New Roman" w:hAnsi="Times New Roman"/>
+          <w:sz w:val="22"/>
+          <w:szCs w:val="22"/>
+        </w:rPr>
+        <w:t>dsafsdfasdf</w:t>
+      </w:r>
     </w:p>
     <w:p>
       <w:pPr>
@@ -3887,7 +3385,7 @@
 </file>
 
 <file path=customXml/itemProps1.xml><?xml version="1.0" encoding="utf-8"?>
-<ds:datastoreItem xmlns:ds="http://schemas.openxmlformats.org/officeDocument/2006/customXml" ds:itemID="{1345D40A-F778-417C-802D-EE0A701D7241}">
+<ds:datastoreItem xmlns:ds="http://schemas.openxmlformats.org/officeDocument/2006/customXml" ds:itemID="{3E3A3792-ED04-4752-810A-05810A178800}">
   <ds:schemaRefs>
     <ds:schemaRef ds:uri="http://schemas.openxmlformats.org/officeDocument/2006/bibliography"/>
   </ds:schemaRefs>

</xml_diff>